<commit_message>
Added Gantt Chart to Documentation and corrected some semantic errors
</commit_message>
<xml_diff>
--- a/Documentation/SPMP_TMS.docx
+++ b/Documentation/SPMP_TMS.docx
@@ -2744,7 +2744,19 @@
         <w:ind w:left="360"/>
       </w:pPr>
       <w:r>
-        <w:t>For the Tender Management System (TMS) project, the primary objective is to develop a robust electronic procurement platform. This software application will encompass a minimum of three core functionalities that seamlessly communicate over the internet. The core features of the system will encompass fundamental e-commerce operations, including user authentication, product catalog browsing, and bidding and procurement activities. The development approach for the entire system will prioritize the use of the JAVA programming language, with a strong emphasis on maintainability and scalability, ensuring that future enhancements can be seamlessly integrated.</w:t>
+        <w:t xml:space="preserve">For the Tender Management System (TMS) project, the primary objective is to develop a robust electronic procurement platform. This software application will encompass a minimum of three core functionalities that seamlessly communicate over the internet. The core features of the system will encompass fundamental e-commerce operations, including user authentication, product catalog browsing, and bidding and procurement activities. The development approach for the entire system will prioritize the use of the </w:t>
+      </w:r>
+      <w:r>
+        <w:t>Python</w:t>
+      </w:r>
+      <w:r>
+        <w:t xml:space="preserve"> programming language</w:t>
+      </w:r>
+      <w:r>
+        <w:t xml:space="preserve"> using Flask for the Backend</w:t>
+      </w:r>
+      <w:r>
+        <w:t>, with a strong emphasis on maintainability and scalability, ensuring that future enhancements can be seamlessly integrated.</w:t>
       </w:r>
     </w:p>
     <w:p>
@@ -3688,15 +3700,13 @@
         </w:numPr>
       </w:pPr>
       <w:r>
-        <w:t xml:space="preserve">"Software Engineering: A Practitioner's Approach" by </w:t>
-      </w:r>
-      <w:proofErr w:type="spellStart"/>
-      <w:r>
-        <w:t>RogerS</w:t>
-      </w:r>
-      <w:proofErr w:type="spellEnd"/>
-      <w:r>
-        <w:t>. Pressman</w:t>
+        <w:t>"Software Engineering: A Practitioner's Approach" by Roger</w:t>
+      </w:r>
+      <w:r>
+        <w:t xml:space="preserve"> </w:t>
+      </w:r>
+      <w:r>
+        <w:t>S. Pressman</w:t>
       </w:r>
     </w:p>
     <w:p>
@@ -3708,44 +3718,13 @@
         </w:numPr>
       </w:pPr>
       <w:r>
-        <w:t xml:space="preserve">"Agile Software Development, Principles, Patterns, </w:t>
-      </w:r>
-      <w:proofErr w:type="spellStart"/>
-      <w:r>
-        <w:t>andPractices</w:t>
-      </w:r>
-      <w:proofErr w:type="spellEnd"/>
-      <w:r>
-        <w:t>" by Robert C. Martin</w:t>
-      </w:r>
-    </w:p>
-    <w:p>
-      <w:pPr>
-        <w:pStyle w:val="ListParagraph"/>
-        <w:numPr>
-          <w:ilvl w:val="0"/>
-          <w:numId w:val="20"/>
-        </w:numPr>
-      </w:pPr>
-      <w:proofErr w:type="spellStart"/>
-      <w:r>
-        <w:t>TechBeacon</w:t>
-      </w:r>
-      <w:proofErr w:type="spellEnd"/>
-      <w:r>
-        <w:t xml:space="preserve"> - techbeacon.com</w:t>
-      </w:r>
-    </w:p>
-    <w:p>
-      <w:pPr>
-        <w:pStyle w:val="ListParagraph"/>
-        <w:numPr>
-          <w:ilvl w:val="0"/>
-          <w:numId w:val="20"/>
-        </w:numPr>
-      </w:pPr>
-      <w:r>
-        <w:t>IEEE Computer Society - computer.org</w:t>
+        <w:t>"Agile Software Development, Principles, Patterns, and</w:t>
+      </w:r>
+      <w:r>
+        <w:t xml:space="preserve"> </w:t>
+      </w:r>
+      <w:r>
+        <w:t>Practices" by Robert C. Martin</w:t>
       </w:r>
     </w:p>
     <w:p>
@@ -3948,7 +3927,6 @@
       </w:pPr>
       <w:bookmarkStart w:id="6" w:name="_Toc144899775"/>
       <w:r>
-        <w:lastRenderedPageBreak/>
         <w:t xml:space="preserve">Project </w:t>
       </w:r>
       <w:r>
@@ -3978,6 +3956,7 @@
       </w:pPr>
       <w:bookmarkStart w:id="7" w:name="_Toc144899776"/>
       <w:r>
+        <w:lastRenderedPageBreak/>
         <w:t xml:space="preserve">Process </w:t>
       </w:r>
       <w:r>
@@ -4466,7 +4445,6 @@
                 <w:bCs/>
                 <w:sz w:val="24"/>
               </w:rPr>
-              <w:lastRenderedPageBreak/>
               <w:t>Arif Ali</w:t>
             </w:r>
           </w:p>
@@ -4595,8 +4573,8 @@
       <w:tblGrid>
         <w:gridCol w:w="956"/>
         <w:gridCol w:w="1389"/>
-        <w:gridCol w:w="3176"/>
-        <w:gridCol w:w="3801"/>
+        <w:gridCol w:w="3175"/>
+        <w:gridCol w:w="3802"/>
       </w:tblGrid>
       <w:tr>
         <w:trPr>
@@ -4725,7 +4703,6 @@
           </w:tcPr>
           <w:p>
             <w:pPr>
-              <w:ind w:left="115"/>
               <w:jc w:val="both"/>
             </w:pPr>
             <w:r>
@@ -4791,7 +4768,6 @@
           </w:tcPr>
           <w:p>
             <w:pPr>
-              <w:ind w:left="115"/>
               <w:jc w:val="both"/>
             </w:pPr>
             <w:r>
@@ -4857,7 +4833,6 @@
           </w:tcPr>
           <w:p>
             <w:pPr>
-              <w:ind w:left="115"/>
               <w:jc w:val="both"/>
             </w:pPr>
             <w:r>
@@ -4926,7 +4901,6 @@
           </w:tcPr>
           <w:p>
             <w:pPr>
-              <w:ind w:left="115"/>
               <w:jc w:val="both"/>
             </w:pPr>
             <w:r>
@@ -4996,7 +4970,6 @@
           </w:tcPr>
           <w:p>
             <w:pPr>
-              <w:ind w:left="115"/>
               <w:jc w:val="both"/>
             </w:pPr>
             <w:r>
@@ -5777,7 +5750,6 @@
               <w:jc w:val="both"/>
             </w:pPr>
             <w:r>
-              <w:lastRenderedPageBreak/>
               <w:t>Monitoring project progress and performance</w:t>
             </w:r>
             <w:r>
@@ -5817,6 +5789,7 @@
                 <w:b w:val="0"/>
                 <w:bdr w:val="none" w:sz="0" w:space="0" w:color="auto" w:frame="1"/>
               </w:rPr>
+              <w:lastRenderedPageBreak/>
               <w:t>Develop corrective actions when necessary.</w:t>
             </w:r>
           </w:p>
@@ -7208,62 +7181,62 @@
     </w:p>
     <w:p>
       <w:pPr>
+        <w:ind w:left="720"/>
+        <w:jc w:val="both"/>
+      </w:pPr>
+      <w:r>
+        <w:t xml:space="preserve">The project will be implemented utilizing V-model methodology, and tools such as Dreamweaver, Microsoft Project, </w:t>
+      </w:r>
+      <w:r>
+        <w:t xml:space="preserve">Star UML, </w:t>
+      </w:r>
+      <w:r>
+        <w:t>Java, MySQL, QTP, an</w:t>
+      </w:r>
+      <w:r>
+        <w:t>d Load Runner will be utilized.</w:t>
+      </w:r>
+      <w:r>
+        <w:t xml:space="preserve"> The risks for each category are listed to complete the project successfully. For each risk, a description, a probability </w:t>
+      </w:r>
+      <w:r>
+        <w:t>of occurrence</w:t>
+      </w:r>
+      <w:r>
+        <w:t xml:space="preserve">, the </w:t>
+      </w:r>
+      <w:r>
+        <w:t xml:space="preserve">associated </w:t>
+      </w:r>
+      <w:r>
+        <w:t>action and the impact of the risk are given.</w:t>
+      </w:r>
+    </w:p>
+    <w:p>
+      <w:pPr>
+        <w:ind w:left="720"/>
+      </w:pPr>
+    </w:p>
+    <w:p>
+      <w:pPr>
+        <w:pStyle w:val="Heading2"/>
+      </w:pPr>
+      <w:bookmarkStart w:id="18" w:name="_Toc144899787"/>
+      <w:r>
+        <w:t xml:space="preserve">Software </w:t>
+      </w:r>
+      <w:r>
+        <w:t>D</w:t>
+      </w:r>
+      <w:r>
+        <w:t>ocumentation</w:t>
+      </w:r>
+      <w:bookmarkEnd w:id="18"/>
+    </w:p>
+    <w:p>
+      <w:pPr>
         <w:ind w:left="900"/>
         <w:jc w:val="both"/>
-      </w:pPr>
-      <w:r>
-        <w:t xml:space="preserve">The project will be implemented utilizing V-model methodology, and tools such as Dreamweaver, Microsoft Project, </w:t>
-      </w:r>
-      <w:r>
-        <w:t xml:space="preserve">Star UML, </w:t>
-      </w:r>
-      <w:r>
-        <w:t>Java, MySQL, QTP, an</w:t>
-      </w:r>
-      <w:r>
-        <w:t>d Load Runner will be utilized.</w:t>
-      </w:r>
-      <w:r>
-        <w:t xml:space="preserve"> The risks for each category are listed to complete the project successfully. For each risk, a description, a probability </w:t>
-      </w:r>
-      <w:r>
-        <w:t>of occurrence</w:t>
-      </w:r>
-      <w:r>
-        <w:t xml:space="preserve">, the </w:t>
-      </w:r>
-      <w:r>
-        <w:t xml:space="preserve">associated </w:t>
-      </w:r>
-      <w:r>
-        <w:t>action and the impact of the risk are given.</w:t>
-      </w:r>
-    </w:p>
-    <w:p>
-      <w:pPr>
-        <w:ind w:left="720"/>
-      </w:pPr>
-    </w:p>
-    <w:p>
-      <w:pPr>
-        <w:pStyle w:val="Heading2"/>
-      </w:pPr>
-      <w:bookmarkStart w:id="18" w:name="_Toc144899787"/>
-      <w:r>
-        <w:t xml:space="preserve">Software </w:t>
-      </w:r>
-      <w:r>
-        <w:t>D</w:t>
-      </w:r>
-      <w:r>
-        <w:t>ocumentation</w:t>
-      </w:r>
-      <w:bookmarkEnd w:id="18"/>
-    </w:p>
-    <w:p>
-      <w:pPr>
-        <w:ind w:left="900"/>
-        <w:jc w:val="both"/>
         <w:rPr>
           <w:b/>
           <w:bCs/>
@@ -7272,7 +7245,7 @@
     </w:p>
     <w:p>
       <w:pPr>
-        <w:ind w:left="900"/>
+        <w:ind w:left="720"/>
         <w:jc w:val="both"/>
         <w:rPr>
           <w:b/>
@@ -7325,16 +7298,7 @@
     </w:p>
     <w:p>
       <w:pPr>
-        <w:ind w:left="900"/>
-        <w:rPr>
-          <w:b/>
-          <w:bCs/>
-        </w:rPr>
-      </w:pPr>
-    </w:p>
-    <w:p>
-      <w:pPr>
-        <w:ind w:left="1440"/>
+        <w:ind w:left="720" w:firstLine="720"/>
         <w:rPr>
           <w:b/>
           <w:bCs/>

</xml_diff>

<commit_message>
Added Class Diagram and edited SPMP
</commit_message>
<xml_diff>
--- a/Documentation/SPMP_TMS.docx
+++ b/Documentation/SPMP_TMS.docx
@@ -692,11 +692,9 @@
             <w:rPr>
               <w:rFonts w:asciiTheme="minorHAnsi" w:eastAsiaTheme="minorEastAsia" w:hAnsiTheme="minorHAnsi" w:cstheme="minorBidi"/>
               <w:noProof/>
-              <w:kern w:val="2"/>
               <w:sz w:val="22"/>
               <w:szCs w:val="22"/>
               <w:lang w:val="en-IN" w:eastAsia="en-IN"/>
-              <w14:ligatures w14:val="standardContextual"/>
             </w:rPr>
           </w:pPr>
           <w:r>
@@ -708,7 +706,7 @@
           <w:r>
             <w:fldChar w:fldCharType="separate"/>
           </w:r>
-          <w:hyperlink w:anchor="_Toc144899769" w:history="1">
+          <w:hyperlink w:anchor="_Toc150624473" w:history="1">
             <w:r>
               <w:rPr>
                 <w:rStyle w:val="Hyperlink"/>
@@ -720,11 +718,9 @@
               <w:rPr>
                 <w:rFonts w:asciiTheme="minorHAnsi" w:eastAsiaTheme="minorEastAsia" w:hAnsiTheme="minorHAnsi" w:cstheme="minorBidi"/>
                 <w:noProof/>
-                <w:kern w:val="2"/>
                 <w:sz w:val="22"/>
                 <w:szCs w:val="22"/>
                 <w:lang w:val="en-IN" w:eastAsia="en-IN"/>
-                <w14:ligatures w14:val="standardContextual"/>
               </w:rPr>
               <w:tab/>
             </w:r>
@@ -754,7 +750,7 @@
                 <w:noProof/>
                 <w:webHidden/>
               </w:rPr>
-              <w:instrText xml:space="preserve"> PAGEREF _Toc144899769 \h </w:instrText>
+              <w:instrText xml:space="preserve"> PAGEREF _Toc150624473 \h </w:instrText>
             </w:r>
             <w:r>
               <w:rPr>
@@ -795,14 +791,12 @@
             <w:rPr>
               <w:rFonts w:asciiTheme="minorHAnsi" w:eastAsiaTheme="minorEastAsia" w:hAnsiTheme="minorHAnsi" w:cstheme="minorBidi"/>
               <w:noProof/>
-              <w:kern w:val="2"/>
               <w:sz w:val="22"/>
               <w:szCs w:val="22"/>
               <w:lang w:val="en-IN" w:eastAsia="en-IN"/>
-              <w14:ligatures w14:val="standardContextual"/>
             </w:rPr>
           </w:pPr>
-          <w:hyperlink w:anchor="_Toc144899770" w:history="1">
+          <w:hyperlink w:anchor="_Toc150624474" w:history="1">
             <w:r>
               <w:rPr>
                 <w:rStyle w:val="Hyperlink"/>
@@ -814,11 +808,9 @@
               <w:rPr>
                 <w:rFonts w:asciiTheme="minorHAnsi" w:eastAsiaTheme="minorEastAsia" w:hAnsiTheme="minorHAnsi" w:cstheme="minorBidi"/>
                 <w:noProof/>
-                <w:kern w:val="2"/>
                 <w:sz w:val="22"/>
                 <w:szCs w:val="22"/>
                 <w:lang w:val="en-IN" w:eastAsia="en-IN"/>
-                <w14:ligatures w14:val="standardContextual"/>
               </w:rPr>
               <w:tab/>
             </w:r>
@@ -848,7 +840,7 @@
                 <w:noProof/>
                 <w:webHidden/>
               </w:rPr>
-              <w:instrText xml:space="preserve"> PAGEREF _Toc144899770 \h </w:instrText>
+              <w:instrText xml:space="preserve"> PAGEREF _Toc150624474 \h </w:instrText>
             </w:r>
             <w:r>
               <w:rPr>
@@ -889,14 +881,12 @@
             <w:rPr>
               <w:rFonts w:asciiTheme="minorHAnsi" w:eastAsiaTheme="minorEastAsia" w:hAnsiTheme="minorHAnsi" w:cstheme="minorBidi"/>
               <w:noProof/>
-              <w:kern w:val="2"/>
               <w:sz w:val="22"/>
               <w:szCs w:val="22"/>
               <w:lang w:val="en-IN" w:eastAsia="en-IN"/>
-              <w14:ligatures w14:val="standardContextual"/>
             </w:rPr>
           </w:pPr>
-          <w:hyperlink w:anchor="_Toc144899771" w:history="1">
+          <w:hyperlink w:anchor="_Toc150624475" w:history="1">
             <w:r>
               <w:rPr>
                 <w:rStyle w:val="Hyperlink"/>
@@ -908,11 +898,9 @@
               <w:rPr>
                 <w:rFonts w:asciiTheme="minorHAnsi" w:eastAsiaTheme="minorEastAsia" w:hAnsiTheme="minorHAnsi" w:cstheme="minorBidi"/>
                 <w:noProof/>
-                <w:kern w:val="2"/>
                 <w:sz w:val="22"/>
                 <w:szCs w:val="22"/>
                 <w:lang w:val="en-IN" w:eastAsia="en-IN"/>
-                <w14:ligatures w14:val="standardContextual"/>
               </w:rPr>
               <w:tab/>
             </w:r>
@@ -942,7 +930,7 @@
                 <w:noProof/>
                 <w:webHidden/>
               </w:rPr>
-              <w:instrText xml:space="preserve"> PAGEREF _Toc144899771 \h </w:instrText>
+              <w:instrText xml:space="preserve"> PAGEREF _Toc150624475 \h </w:instrText>
             </w:r>
             <w:r>
               <w:rPr>
@@ -983,14 +971,12 @@
             <w:rPr>
               <w:rFonts w:asciiTheme="minorHAnsi" w:eastAsiaTheme="minorEastAsia" w:hAnsiTheme="minorHAnsi" w:cstheme="minorBidi"/>
               <w:noProof/>
-              <w:kern w:val="2"/>
               <w:sz w:val="22"/>
               <w:szCs w:val="22"/>
               <w:lang w:val="en-IN" w:eastAsia="en-IN"/>
-              <w14:ligatures w14:val="standardContextual"/>
             </w:rPr>
           </w:pPr>
-          <w:hyperlink w:anchor="_Toc144899772" w:history="1">
+          <w:hyperlink w:anchor="_Toc150624476" w:history="1">
             <w:r>
               <w:rPr>
                 <w:rStyle w:val="Hyperlink"/>
@@ -1002,11 +988,9 @@
               <w:rPr>
                 <w:rFonts w:asciiTheme="minorHAnsi" w:eastAsiaTheme="minorEastAsia" w:hAnsiTheme="minorHAnsi" w:cstheme="minorBidi"/>
                 <w:noProof/>
-                <w:kern w:val="2"/>
                 <w:sz w:val="22"/>
                 <w:szCs w:val="22"/>
                 <w:lang w:val="en-IN" w:eastAsia="en-IN"/>
-                <w14:ligatures w14:val="standardContextual"/>
               </w:rPr>
               <w:tab/>
             </w:r>
@@ -1036,7 +1020,7 @@
                 <w:noProof/>
                 <w:webHidden/>
               </w:rPr>
-              <w:instrText xml:space="preserve"> PAGEREF _Toc144899772 \h </w:instrText>
+              <w:instrText xml:space="preserve"> PAGEREF _Toc150624476 \h </w:instrText>
             </w:r>
             <w:r>
               <w:rPr>
@@ -1077,14 +1061,12 @@
             <w:rPr>
               <w:rFonts w:asciiTheme="minorHAnsi" w:eastAsiaTheme="minorEastAsia" w:hAnsiTheme="minorHAnsi" w:cstheme="minorBidi"/>
               <w:noProof/>
-              <w:kern w:val="2"/>
               <w:sz w:val="22"/>
               <w:szCs w:val="22"/>
               <w:lang w:val="en-IN" w:eastAsia="en-IN"/>
-              <w14:ligatures w14:val="standardContextual"/>
             </w:rPr>
           </w:pPr>
-          <w:hyperlink w:anchor="_Toc144899773" w:history="1">
+          <w:hyperlink w:anchor="_Toc150624477" w:history="1">
             <w:r>
               <w:rPr>
                 <w:rStyle w:val="Hyperlink"/>
@@ -1096,11 +1078,9 @@
               <w:rPr>
                 <w:rFonts w:asciiTheme="minorHAnsi" w:eastAsiaTheme="minorEastAsia" w:hAnsiTheme="minorHAnsi" w:cstheme="minorBidi"/>
                 <w:noProof/>
-                <w:kern w:val="2"/>
                 <w:sz w:val="22"/>
                 <w:szCs w:val="22"/>
                 <w:lang w:val="en-IN" w:eastAsia="en-IN"/>
-                <w14:ligatures w14:val="standardContextual"/>
               </w:rPr>
               <w:tab/>
             </w:r>
@@ -1130,7 +1110,7 @@
                 <w:noProof/>
                 <w:webHidden/>
               </w:rPr>
-              <w:instrText xml:space="preserve"> PAGEREF _Toc144899773 \h </w:instrText>
+              <w:instrText xml:space="preserve"> PAGEREF _Toc150624477 \h </w:instrText>
             </w:r>
             <w:r>
               <w:rPr>
@@ -1171,14 +1151,12 @@
             <w:rPr>
               <w:rFonts w:asciiTheme="minorHAnsi" w:eastAsiaTheme="minorEastAsia" w:hAnsiTheme="minorHAnsi" w:cstheme="minorBidi"/>
               <w:noProof/>
-              <w:kern w:val="2"/>
               <w:sz w:val="22"/>
               <w:szCs w:val="22"/>
               <w:lang w:val="en-IN" w:eastAsia="en-IN"/>
-              <w14:ligatures w14:val="standardContextual"/>
             </w:rPr>
           </w:pPr>
-          <w:hyperlink w:anchor="_Toc144899774" w:history="1">
+          <w:hyperlink w:anchor="_Toc150624478" w:history="1">
             <w:r>
               <w:rPr>
                 <w:rStyle w:val="Hyperlink"/>
@@ -1190,11 +1168,9 @@
               <w:rPr>
                 <w:rFonts w:asciiTheme="minorHAnsi" w:eastAsiaTheme="minorEastAsia" w:hAnsiTheme="minorHAnsi" w:cstheme="minorBidi"/>
                 <w:noProof/>
-                <w:kern w:val="2"/>
                 <w:sz w:val="22"/>
                 <w:szCs w:val="22"/>
                 <w:lang w:val="en-IN" w:eastAsia="en-IN"/>
-                <w14:ligatures w14:val="standardContextual"/>
               </w:rPr>
               <w:tab/>
             </w:r>
@@ -1224,7 +1200,7 @@
                 <w:noProof/>
                 <w:webHidden/>
               </w:rPr>
-              <w:instrText xml:space="preserve"> PAGEREF _Toc144899774 \h </w:instrText>
+              <w:instrText xml:space="preserve"> PAGEREF _Toc150624478 \h </w:instrText>
             </w:r>
             <w:r>
               <w:rPr>
@@ -1265,14 +1241,12 @@
             <w:rPr>
               <w:rFonts w:asciiTheme="minorHAnsi" w:eastAsiaTheme="minorEastAsia" w:hAnsiTheme="minorHAnsi" w:cstheme="minorBidi"/>
               <w:noProof/>
-              <w:kern w:val="2"/>
               <w:sz w:val="22"/>
               <w:szCs w:val="22"/>
               <w:lang w:val="en-IN" w:eastAsia="en-IN"/>
-              <w14:ligatures w14:val="standardContextual"/>
             </w:rPr>
           </w:pPr>
-          <w:hyperlink w:anchor="_Toc144899775" w:history="1">
+          <w:hyperlink w:anchor="_Toc150624479" w:history="1">
             <w:r>
               <w:rPr>
                 <w:rStyle w:val="Hyperlink"/>
@@ -1284,11 +1258,9 @@
               <w:rPr>
                 <w:rFonts w:asciiTheme="minorHAnsi" w:eastAsiaTheme="minorEastAsia" w:hAnsiTheme="minorHAnsi" w:cstheme="minorBidi"/>
                 <w:noProof/>
-                <w:kern w:val="2"/>
                 <w:sz w:val="22"/>
                 <w:szCs w:val="22"/>
                 <w:lang w:val="en-IN" w:eastAsia="en-IN"/>
-                <w14:ligatures w14:val="standardContextual"/>
               </w:rPr>
               <w:tab/>
             </w:r>
@@ -1318,7 +1290,7 @@
                 <w:noProof/>
                 <w:webHidden/>
               </w:rPr>
-              <w:instrText xml:space="preserve"> PAGEREF _Toc144899775 \h </w:instrText>
+              <w:instrText xml:space="preserve"> PAGEREF _Toc150624479 \h </w:instrText>
             </w:r>
             <w:r>
               <w:rPr>
@@ -1338,7 +1310,7 @@
                 <w:noProof/>
                 <w:webHidden/>
               </w:rPr>
-              <w:t>5</w:t>
+              <w:t>4</w:t>
             </w:r>
             <w:r>
               <w:rPr>
@@ -1359,14 +1331,12 @@
             <w:rPr>
               <w:rFonts w:asciiTheme="minorHAnsi" w:eastAsiaTheme="minorEastAsia" w:hAnsiTheme="minorHAnsi" w:cstheme="minorBidi"/>
               <w:noProof/>
-              <w:kern w:val="2"/>
               <w:sz w:val="22"/>
               <w:szCs w:val="22"/>
               <w:lang w:val="en-IN" w:eastAsia="en-IN"/>
-              <w14:ligatures w14:val="standardContextual"/>
             </w:rPr>
           </w:pPr>
-          <w:hyperlink w:anchor="_Toc144899776" w:history="1">
+          <w:hyperlink w:anchor="_Toc150624480" w:history="1">
             <w:r>
               <w:rPr>
                 <w:rStyle w:val="Hyperlink"/>
@@ -1378,11 +1348,9 @@
               <w:rPr>
                 <w:rFonts w:asciiTheme="minorHAnsi" w:eastAsiaTheme="minorEastAsia" w:hAnsiTheme="minorHAnsi" w:cstheme="minorBidi"/>
                 <w:noProof/>
-                <w:kern w:val="2"/>
                 <w:sz w:val="22"/>
                 <w:szCs w:val="22"/>
                 <w:lang w:val="en-IN" w:eastAsia="en-IN"/>
-                <w14:ligatures w14:val="standardContextual"/>
               </w:rPr>
               <w:tab/>
             </w:r>
@@ -1412,7 +1380,7 @@
                 <w:noProof/>
                 <w:webHidden/>
               </w:rPr>
-              <w:instrText xml:space="preserve"> PAGEREF _Toc144899776 \h </w:instrText>
+              <w:instrText xml:space="preserve"> PAGEREF _Toc150624480 \h </w:instrText>
             </w:r>
             <w:r>
               <w:rPr>
@@ -1453,14 +1421,12 @@
             <w:rPr>
               <w:rFonts w:asciiTheme="minorHAnsi" w:eastAsiaTheme="minorEastAsia" w:hAnsiTheme="minorHAnsi" w:cstheme="minorBidi"/>
               <w:noProof/>
-              <w:kern w:val="2"/>
               <w:sz w:val="22"/>
               <w:szCs w:val="22"/>
               <w:lang w:val="en-IN" w:eastAsia="en-IN"/>
-              <w14:ligatures w14:val="standardContextual"/>
             </w:rPr>
           </w:pPr>
-          <w:hyperlink w:anchor="_Toc144899777" w:history="1">
+          <w:hyperlink w:anchor="_Toc150624481" w:history="1">
             <w:r>
               <w:rPr>
                 <w:rStyle w:val="Hyperlink"/>
@@ -1472,11 +1438,9 @@
               <w:rPr>
                 <w:rFonts w:asciiTheme="minorHAnsi" w:eastAsiaTheme="minorEastAsia" w:hAnsiTheme="minorHAnsi" w:cstheme="minorBidi"/>
                 <w:noProof/>
-                <w:kern w:val="2"/>
                 <w:sz w:val="22"/>
                 <w:szCs w:val="22"/>
                 <w:lang w:val="en-IN" w:eastAsia="en-IN"/>
-                <w14:ligatures w14:val="standardContextual"/>
               </w:rPr>
               <w:tab/>
             </w:r>
@@ -1506,7 +1470,7 @@
                 <w:noProof/>
                 <w:webHidden/>
               </w:rPr>
-              <w:instrText xml:space="preserve"> PAGEREF _Toc144899777 \h </w:instrText>
+              <w:instrText xml:space="preserve"> PAGEREF _Toc150624481 \h </w:instrText>
             </w:r>
             <w:r>
               <w:rPr>
@@ -1547,14 +1511,12 @@
             <w:rPr>
               <w:rFonts w:asciiTheme="minorHAnsi" w:eastAsiaTheme="minorEastAsia" w:hAnsiTheme="minorHAnsi" w:cstheme="minorBidi"/>
               <w:noProof/>
-              <w:kern w:val="2"/>
               <w:sz w:val="22"/>
               <w:szCs w:val="22"/>
               <w:lang w:val="en-IN" w:eastAsia="en-IN"/>
-              <w14:ligatures w14:val="standardContextual"/>
             </w:rPr>
           </w:pPr>
-          <w:hyperlink w:anchor="_Toc144899778" w:history="1">
+          <w:hyperlink w:anchor="_Toc150624482" w:history="1">
             <w:r>
               <w:rPr>
                 <w:rStyle w:val="Hyperlink"/>
@@ -1566,11 +1528,9 @@
               <w:rPr>
                 <w:rFonts w:asciiTheme="minorHAnsi" w:eastAsiaTheme="minorEastAsia" w:hAnsiTheme="minorHAnsi" w:cstheme="minorBidi"/>
                 <w:noProof/>
-                <w:kern w:val="2"/>
                 <w:sz w:val="22"/>
                 <w:szCs w:val="22"/>
                 <w:lang w:val="en-IN" w:eastAsia="en-IN"/>
-                <w14:ligatures w14:val="standardContextual"/>
               </w:rPr>
               <w:tab/>
             </w:r>
@@ -1600,7 +1560,7 @@
                 <w:noProof/>
                 <w:webHidden/>
               </w:rPr>
-              <w:instrText xml:space="preserve"> PAGEREF _Toc144899778 \h </w:instrText>
+              <w:instrText xml:space="preserve"> PAGEREF _Toc150624482 \h </w:instrText>
             </w:r>
             <w:r>
               <w:rPr>
@@ -1641,14 +1601,12 @@
             <w:rPr>
               <w:rFonts w:asciiTheme="minorHAnsi" w:eastAsiaTheme="minorEastAsia" w:hAnsiTheme="minorHAnsi" w:cstheme="minorBidi"/>
               <w:noProof/>
-              <w:kern w:val="2"/>
               <w:sz w:val="22"/>
               <w:szCs w:val="22"/>
               <w:lang w:val="en-IN" w:eastAsia="en-IN"/>
-              <w14:ligatures w14:val="standardContextual"/>
             </w:rPr>
           </w:pPr>
-          <w:hyperlink w:anchor="_Toc144899779" w:history="1">
+          <w:hyperlink w:anchor="_Toc150624483" w:history="1">
             <w:r>
               <w:rPr>
                 <w:rStyle w:val="Hyperlink"/>
@@ -1660,11 +1618,9 @@
               <w:rPr>
                 <w:rFonts w:asciiTheme="minorHAnsi" w:eastAsiaTheme="minorEastAsia" w:hAnsiTheme="minorHAnsi" w:cstheme="minorBidi"/>
                 <w:noProof/>
-                <w:kern w:val="2"/>
                 <w:sz w:val="22"/>
                 <w:szCs w:val="22"/>
                 <w:lang w:val="en-IN" w:eastAsia="en-IN"/>
-                <w14:ligatures w14:val="standardContextual"/>
               </w:rPr>
               <w:tab/>
             </w:r>
@@ -1694,7 +1650,7 @@
                 <w:noProof/>
                 <w:webHidden/>
               </w:rPr>
-              <w:instrText xml:space="preserve"> PAGEREF _Toc144899779 \h </w:instrText>
+              <w:instrText xml:space="preserve"> PAGEREF _Toc150624483 \h </w:instrText>
             </w:r>
             <w:r>
               <w:rPr>
@@ -1735,14 +1691,12 @@
             <w:rPr>
               <w:rFonts w:asciiTheme="minorHAnsi" w:eastAsiaTheme="minorEastAsia" w:hAnsiTheme="minorHAnsi" w:cstheme="minorBidi"/>
               <w:noProof/>
-              <w:kern w:val="2"/>
               <w:sz w:val="22"/>
               <w:szCs w:val="22"/>
               <w:lang w:val="en-IN" w:eastAsia="en-IN"/>
-              <w14:ligatures w14:val="standardContextual"/>
             </w:rPr>
           </w:pPr>
-          <w:hyperlink w:anchor="_Toc144899780" w:history="1">
+          <w:hyperlink w:anchor="_Toc150624484" w:history="1">
             <w:r>
               <w:rPr>
                 <w:rStyle w:val="Hyperlink"/>
@@ -1754,11 +1708,9 @@
               <w:rPr>
                 <w:rFonts w:asciiTheme="minorHAnsi" w:eastAsiaTheme="minorEastAsia" w:hAnsiTheme="minorHAnsi" w:cstheme="minorBidi"/>
                 <w:noProof/>
-                <w:kern w:val="2"/>
                 <w:sz w:val="22"/>
                 <w:szCs w:val="22"/>
                 <w:lang w:val="en-IN" w:eastAsia="en-IN"/>
-                <w14:ligatures w14:val="standardContextual"/>
               </w:rPr>
               <w:tab/>
             </w:r>
@@ -1788,7 +1740,7 @@
                 <w:noProof/>
                 <w:webHidden/>
               </w:rPr>
-              <w:instrText xml:space="preserve"> PAGEREF _Toc144899780 \h </w:instrText>
+              <w:instrText xml:space="preserve"> PAGEREF _Toc150624484 \h </w:instrText>
             </w:r>
             <w:r>
               <w:rPr>
@@ -1829,14 +1781,12 @@
             <w:rPr>
               <w:rFonts w:asciiTheme="minorHAnsi" w:eastAsiaTheme="minorEastAsia" w:hAnsiTheme="minorHAnsi" w:cstheme="minorBidi"/>
               <w:noProof/>
-              <w:kern w:val="2"/>
               <w:sz w:val="22"/>
               <w:szCs w:val="22"/>
               <w:lang w:val="en-IN" w:eastAsia="en-IN"/>
-              <w14:ligatures w14:val="standardContextual"/>
             </w:rPr>
           </w:pPr>
-          <w:hyperlink w:anchor="_Toc144899781" w:history="1">
+          <w:hyperlink w:anchor="_Toc150624485" w:history="1">
             <w:r>
               <w:rPr>
                 <w:rStyle w:val="Hyperlink"/>
@@ -1848,11 +1798,9 @@
               <w:rPr>
                 <w:rFonts w:asciiTheme="minorHAnsi" w:eastAsiaTheme="minorEastAsia" w:hAnsiTheme="minorHAnsi" w:cstheme="minorBidi"/>
                 <w:noProof/>
-                <w:kern w:val="2"/>
                 <w:sz w:val="22"/>
                 <w:szCs w:val="22"/>
                 <w:lang w:val="en-IN" w:eastAsia="en-IN"/>
-                <w14:ligatures w14:val="standardContextual"/>
               </w:rPr>
               <w:tab/>
             </w:r>
@@ -1882,7 +1830,7 @@
                 <w:noProof/>
                 <w:webHidden/>
               </w:rPr>
-              <w:instrText xml:space="preserve"> PAGEREF _Toc144899781 \h </w:instrText>
+              <w:instrText xml:space="preserve"> PAGEREF _Toc150624485 \h </w:instrText>
             </w:r>
             <w:r>
               <w:rPr>
@@ -1923,14 +1871,12 @@
             <w:rPr>
               <w:rFonts w:asciiTheme="minorHAnsi" w:eastAsiaTheme="minorEastAsia" w:hAnsiTheme="minorHAnsi" w:cstheme="minorBidi"/>
               <w:noProof/>
-              <w:kern w:val="2"/>
               <w:sz w:val="22"/>
               <w:szCs w:val="22"/>
               <w:lang w:val="en-IN" w:eastAsia="en-IN"/>
-              <w14:ligatures w14:val="standardContextual"/>
             </w:rPr>
           </w:pPr>
-          <w:hyperlink w:anchor="_Toc144899782" w:history="1">
+          <w:hyperlink w:anchor="_Toc150624486" w:history="1">
             <w:r>
               <w:rPr>
                 <w:rStyle w:val="Hyperlink"/>
@@ -1942,11 +1888,9 @@
               <w:rPr>
                 <w:rFonts w:asciiTheme="minorHAnsi" w:eastAsiaTheme="minorEastAsia" w:hAnsiTheme="minorHAnsi" w:cstheme="minorBidi"/>
                 <w:noProof/>
-                <w:kern w:val="2"/>
                 <w:sz w:val="22"/>
                 <w:szCs w:val="22"/>
                 <w:lang w:val="en-IN" w:eastAsia="en-IN"/>
-                <w14:ligatures w14:val="standardContextual"/>
               </w:rPr>
               <w:tab/>
             </w:r>
@@ -1976,7 +1920,7 @@
                 <w:noProof/>
                 <w:webHidden/>
               </w:rPr>
-              <w:instrText xml:space="preserve"> PAGEREF _Toc144899782 \h </w:instrText>
+              <w:instrText xml:space="preserve"> PAGEREF _Toc150624486 \h </w:instrText>
             </w:r>
             <w:r>
               <w:rPr>
@@ -2017,14 +1961,12 @@
             <w:rPr>
               <w:rFonts w:asciiTheme="minorHAnsi" w:eastAsiaTheme="minorEastAsia" w:hAnsiTheme="minorHAnsi" w:cstheme="minorBidi"/>
               <w:noProof/>
-              <w:kern w:val="2"/>
               <w:sz w:val="22"/>
               <w:szCs w:val="22"/>
               <w:lang w:val="en-IN" w:eastAsia="en-IN"/>
-              <w14:ligatures w14:val="standardContextual"/>
             </w:rPr>
           </w:pPr>
-          <w:hyperlink w:anchor="_Toc144899783" w:history="1">
+          <w:hyperlink w:anchor="_Toc150624487" w:history="1">
             <w:r>
               <w:rPr>
                 <w:rStyle w:val="Hyperlink"/>
@@ -2036,11 +1978,9 @@
               <w:rPr>
                 <w:rFonts w:asciiTheme="minorHAnsi" w:eastAsiaTheme="minorEastAsia" w:hAnsiTheme="minorHAnsi" w:cstheme="minorBidi"/>
                 <w:noProof/>
-                <w:kern w:val="2"/>
                 <w:sz w:val="22"/>
                 <w:szCs w:val="22"/>
                 <w:lang w:val="en-IN" w:eastAsia="en-IN"/>
-                <w14:ligatures w14:val="standardContextual"/>
               </w:rPr>
               <w:tab/>
             </w:r>
@@ -2070,7 +2010,7 @@
                 <w:noProof/>
                 <w:webHidden/>
               </w:rPr>
-              <w:instrText xml:space="preserve"> PAGEREF _Toc144899783 \h </w:instrText>
+              <w:instrText xml:space="preserve"> PAGEREF _Toc150624487 \h </w:instrText>
             </w:r>
             <w:r>
               <w:rPr>
@@ -2111,14 +2051,12 @@
             <w:rPr>
               <w:rFonts w:asciiTheme="minorHAnsi" w:eastAsiaTheme="minorEastAsia" w:hAnsiTheme="minorHAnsi" w:cstheme="minorBidi"/>
               <w:noProof/>
-              <w:kern w:val="2"/>
               <w:sz w:val="22"/>
               <w:szCs w:val="22"/>
               <w:lang w:val="en-IN" w:eastAsia="en-IN"/>
-              <w14:ligatures w14:val="standardContextual"/>
             </w:rPr>
           </w:pPr>
-          <w:hyperlink w:anchor="_Toc144899784" w:history="1">
+          <w:hyperlink w:anchor="_Toc150624488" w:history="1">
             <w:r>
               <w:rPr>
                 <w:rStyle w:val="Hyperlink"/>
@@ -2130,11 +2068,9 @@
               <w:rPr>
                 <w:rFonts w:asciiTheme="minorHAnsi" w:eastAsiaTheme="minorEastAsia" w:hAnsiTheme="minorHAnsi" w:cstheme="minorBidi"/>
                 <w:noProof/>
-                <w:kern w:val="2"/>
                 <w:sz w:val="22"/>
                 <w:szCs w:val="22"/>
                 <w:lang w:val="en-IN" w:eastAsia="en-IN"/>
-                <w14:ligatures w14:val="standardContextual"/>
               </w:rPr>
               <w:tab/>
             </w:r>
@@ -2164,7 +2100,7 @@
                 <w:noProof/>
                 <w:webHidden/>
               </w:rPr>
-              <w:instrText xml:space="preserve"> PAGEREF _Toc144899784 \h </w:instrText>
+              <w:instrText xml:space="preserve"> PAGEREF _Toc150624488 \h </w:instrText>
             </w:r>
             <w:r>
               <w:rPr>
@@ -2205,14 +2141,12 @@
             <w:rPr>
               <w:rFonts w:asciiTheme="minorHAnsi" w:eastAsiaTheme="minorEastAsia" w:hAnsiTheme="minorHAnsi" w:cstheme="minorBidi"/>
               <w:noProof/>
-              <w:kern w:val="2"/>
               <w:sz w:val="22"/>
               <w:szCs w:val="22"/>
               <w:lang w:val="en-IN" w:eastAsia="en-IN"/>
-              <w14:ligatures w14:val="standardContextual"/>
             </w:rPr>
           </w:pPr>
-          <w:hyperlink w:anchor="_Toc144899785" w:history="1">
+          <w:hyperlink w:anchor="_Toc150624489" w:history="1">
             <w:r>
               <w:rPr>
                 <w:rStyle w:val="Hyperlink"/>
@@ -2224,11 +2158,9 @@
               <w:rPr>
                 <w:rFonts w:asciiTheme="minorHAnsi" w:eastAsiaTheme="minorEastAsia" w:hAnsiTheme="minorHAnsi" w:cstheme="minorBidi"/>
                 <w:noProof/>
-                <w:kern w:val="2"/>
                 <w:sz w:val="22"/>
                 <w:szCs w:val="22"/>
                 <w:lang w:val="en-IN" w:eastAsia="en-IN"/>
-                <w14:ligatures w14:val="standardContextual"/>
               </w:rPr>
               <w:tab/>
             </w:r>
@@ -2258,7 +2190,7 @@
                 <w:noProof/>
                 <w:webHidden/>
               </w:rPr>
-              <w:instrText xml:space="preserve"> PAGEREF _Toc144899785 \h </w:instrText>
+              <w:instrText xml:space="preserve"> PAGEREF _Toc150624489 \h </w:instrText>
             </w:r>
             <w:r>
               <w:rPr>
@@ -2299,14 +2231,12 @@
             <w:rPr>
               <w:rFonts w:asciiTheme="minorHAnsi" w:eastAsiaTheme="minorEastAsia" w:hAnsiTheme="minorHAnsi" w:cstheme="minorBidi"/>
               <w:noProof/>
-              <w:kern w:val="2"/>
               <w:sz w:val="22"/>
               <w:szCs w:val="22"/>
               <w:lang w:val="en-IN" w:eastAsia="en-IN"/>
-              <w14:ligatures w14:val="standardContextual"/>
             </w:rPr>
           </w:pPr>
-          <w:hyperlink w:anchor="_Toc144899786" w:history="1">
+          <w:hyperlink w:anchor="_Toc150624490" w:history="1">
             <w:r>
               <w:rPr>
                 <w:rStyle w:val="Hyperlink"/>
@@ -2318,11 +2248,9 @@
               <w:rPr>
                 <w:rFonts w:asciiTheme="minorHAnsi" w:eastAsiaTheme="minorEastAsia" w:hAnsiTheme="minorHAnsi" w:cstheme="minorBidi"/>
                 <w:noProof/>
-                <w:kern w:val="2"/>
                 <w:sz w:val="22"/>
                 <w:szCs w:val="22"/>
                 <w:lang w:val="en-IN" w:eastAsia="en-IN"/>
-                <w14:ligatures w14:val="standardContextual"/>
               </w:rPr>
               <w:tab/>
             </w:r>
@@ -2352,7 +2280,7 @@
                 <w:noProof/>
                 <w:webHidden/>
               </w:rPr>
-              <w:instrText xml:space="preserve"> PAGEREF _Toc144899786 \h </w:instrText>
+              <w:instrText xml:space="preserve"> PAGEREF _Toc150624490 \h </w:instrText>
             </w:r>
             <w:r>
               <w:rPr>
@@ -2393,14 +2321,12 @@
             <w:rPr>
               <w:rFonts w:asciiTheme="minorHAnsi" w:eastAsiaTheme="minorEastAsia" w:hAnsiTheme="minorHAnsi" w:cstheme="minorBidi"/>
               <w:noProof/>
-              <w:kern w:val="2"/>
               <w:sz w:val="22"/>
               <w:szCs w:val="22"/>
               <w:lang w:val="en-IN" w:eastAsia="en-IN"/>
-              <w14:ligatures w14:val="standardContextual"/>
             </w:rPr>
           </w:pPr>
-          <w:hyperlink w:anchor="_Toc144899787" w:history="1">
+          <w:hyperlink w:anchor="_Toc150624491" w:history="1">
             <w:r>
               <w:rPr>
                 <w:rStyle w:val="Hyperlink"/>
@@ -2412,11 +2338,9 @@
               <w:rPr>
                 <w:rFonts w:asciiTheme="minorHAnsi" w:eastAsiaTheme="minorEastAsia" w:hAnsiTheme="minorHAnsi" w:cstheme="minorBidi"/>
                 <w:noProof/>
-                <w:kern w:val="2"/>
                 <w:sz w:val="22"/>
                 <w:szCs w:val="22"/>
                 <w:lang w:val="en-IN" w:eastAsia="en-IN"/>
-                <w14:ligatures w14:val="standardContextual"/>
               </w:rPr>
               <w:tab/>
             </w:r>
@@ -2446,7 +2370,7 @@
                 <w:noProof/>
                 <w:webHidden/>
               </w:rPr>
-              <w:instrText xml:space="preserve"> PAGEREF _Toc144899787 \h </w:instrText>
+              <w:instrText xml:space="preserve"> PAGEREF _Toc150624491 \h </w:instrText>
             </w:r>
             <w:r>
               <w:rPr>
@@ -2487,14 +2411,12 @@
             <w:rPr>
               <w:rFonts w:asciiTheme="minorHAnsi" w:eastAsiaTheme="minorEastAsia" w:hAnsiTheme="minorHAnsi" w:cstheme="minorBidi"/>
               <w:noProof/>
-              <w:kern w:val="2"/>
               <w:sz w:val="22"/>
               <w:szCs w:val="22"/>
               <w:lang w:val="en-IN" w:eastAsia="en-IN"/>
-              <w14:ligatures w14:val="standardContextual"/>
             </w:rPr>
           </w:pPr>
-          <w:hyperlink w:anchor="_Toc144899788" w:history="1">
+          <w:hyperlink w:anchor="_Toc150624492" w:history="1">
             <w:r>
               <w:rPr>
                 <w:rStyle w:val="Hyperlink"/>
@@ -2506,11 +2428,9 @@
               <w:rPr>
                 <w:rFonts w:asciiTheme="minorHAnsi" w:eastAsiaTheme="minorEastAsia" w:hAnsiTheme="minorHAnsi" w:cstheme="minorBidi"/>
                 <w:noProof/>
-                <w:kern w:val="2"/>
                 <w:sz w:val="22"/>
                 <w:szCs w:val="22"/>
                 <w:lang w:val="en-IN" w:eastAsia="en-IN"/>
-                <w14:ligatures w14:val="standardContextual"/>
               </w:rPr>
               <w:tab/>
             </w:r>
@@ -2540,7 +2460,7 @@
                 <w:noProof/>
                 <w:webHidden/>
               </w:rPr>
-              <w:instrText xml:space="preserve"> PAGEREF _Toc144899788 \h </w:instrText>
+              <w:instrText xml:space="preserve"> PAGEREF _Toc150624492 \h </w:instrText>
             </w:r>
             <w:r>
               <w:rPr>
@@ -2581,14 +2501,12 @@
             <w:rPr>
               <w:rFonts w:asciiTheme="minorHAnsi" w:eastAsiaTheme="minorEastAsia" w:hAnsiTheme="minorHAnsi" w:cstheme="minorBidi"/>
               <w:noProof/>
-              <w:kern w:val="2"/>
               <w:sz w:val="22"/>
               <w:szCs w:val="22"/>
               <w:lang w:val="en-IN" w:eastAsia="en-IN"/>
-              <w14:ligatures w14:val="standardContextual"/>
             </w:rPr>
           </w:pPr>
-          <w:hyperlink w:anchor="_Toc144899789" w:history="1">
+          <w:hyperlink w:anchor="_Toc150624493" w:history="1">
             <w:r>
               <w:rPr>
                 <w:rStyle w:val="Hyperlink"/>
@@ -2600,11 +2518,9 @@
               <w:rPr>
                 <w:rFonts w:asciiTheme="minorHAnsi" w:eastAsiaTheme="minorEastAsia" w:hAnsiTheme="minorHAnsi" w:cstheme="minorBidi"/>
                 <w:noProof/>
-                <w:kern w:val="2"/>
                 <w:sz w:val="22"/>
                 <w:szCs w:val="22"/>
                 <w:lang w:val="en-IN" w:eastAsia="en-IN"/>
-                <w14:ligatures w14:val="standardContextual"/>
               </w:rPr>
               <w:tab/>
             </w:r>
@@ -2634,7 +2550,7 @@
                 <w:noProof/>
                 <w:webHidden/>
               </w:rPr>
-              <w:instrText xml:space="preserve"> PAGEREF _Toc144899789 \h </w:instrText>
+              <w:instrText xml:space="preserve"> PAGEREF _Toc150624493 \h </w:instrText>
             </w:r>
             <w:r>
               <w:rPr>
@@ -2655,6 +2571,186 @@
                 <w:webHidden/>
               </w:rPr>
               <w:t>10</w:t>
+            </w:r>
+            <w:r>
+              <w:rPr>
+                <w:noProof/>
+                <w:webHidden/>
+              </w:rPr>
+              <w:fldChar w:fldCharType="end"/>
+            </w:r>
+          </w:hyperlink>
+        </w:p>
+        <w:p>
+          <w:pPr>
+            <w:pStyle w:val="TOC1"/>
+            <w:tabs>
+              <w:tab w:val="left" w:pos="480"/>
+              <w:tab w:val="right" w:leader="dot" w:pos="8630"/>
+            </w:tabs>
+            <w:rPr>
+              <w:rFonts w:asciiTheme="minorHAnsi" w:eastAsiaTheme="minorEastAsia" w:hAnsiTheme="minorHAnsi" w:cstheme="minorBidi"/>
+              <w:noProof/>
+              <w:sz w:val="22"/>
+              <w:szCs w:val="22"/>
+              <w:lang w:val="en-IN" w:eastAsia="en-IN"/>
+            </w:rPr>
+          </w:pPr>
+          <w:hyperlink w:anchor="_Toc150624494" w:history="1">
+            <w:r>
+              <w:rPr>
+                <w:rStyle w:val="Hyperlink"/>
+                <w:noProof/>
+              </w:rPr>
+              <w:t>6.</w:t>
+            </w:r>
+            <w:r>
+              <w:rPr>
+                <w:rFonts w:asciiTheme="minorHAnsi" w:eastAsiaTheme="minorEastAsia" w:hAnsiTheme="minorHAnsi" w:cstheme="minorBidi"/>
+                <w:noProof/>
+                <w:sz w:val="22"/>
+                <w:szCs w:val="22"/>
+                <w:lang w:val="en-IN" w:eastAsia="en-IN"/>
+              </w:rPr>
+              <w:tab/>
+            </w:r>
+            <w:r>
+              <w:rPr>
+                <w:rStyle w:val="Hyperlink"/>
+                <w:noProof/>
+              </w:rPr>
+              <w:t>Conclusion</w:t>
+            </w:r>
+            <w:r>
+              <w:rPr>
+                <w:noProof/>
+                <w:webHidden/>
+              </w:rPr>
+              <w:tab/>
+            </w:r>
+            <w:r>
+              <w:rPr>
+                <w:noProof/>
+                <w:webHidden/>
+              </w:rPr>
+              <w:fldChar w:fldCharType="begin"/>
+            </w:r>
+            <w:r>
+              <w:rPr>
+                <w:noProof/>
+                <w:webHidden/>
+              </w:rPr>
+              <w:instrText xml:space="preserve"> PAGEREF _Toc150624494 \h </w:instrText>
+            </w:r>
+            <w:r>
+              <w:rPr>
+                <w:noProof/>
+                <w:webHidden/>
+              </w:rPr>
+            </w:r>
+            <w:r>
+              <w:rPr>
+                <w:noProof/>
+                <w:webHidden/>
+              </w:rPr>
+              <w:fldChar w:fldCharType="separate"/>
+            </w:r>
+            <w:r>
+              <w:rPr>
+                <w:noProof/>
+                <w:webHidden/>
+              </w:rPr>
+              <w:t>11</w:t>
+            </w:r>
+            <w:r>
+              <w:rPr>
+                <w:noProof/>
+                <w:webHidden/>
+              </w:rPr>
+              <w:fldChar w:fldCharType="end"/>
+            </w:r>
+          </w:hyperlink>
+        </w:p>
+        <w:p>
+          <w:pPr>
+            <w:pStyle w:val="TOC1"/>
+            <w:tabs>
+              <w:tab w:val="left" w:pos="480"/>
+              <w:tab w:val="right" w:leader="dot" w:pos="8630"/>
+            </w:tabs>
+            <w:rPr>
+              <w:rFonts w:asciiTheme="minorHAnsi" w:eastAsiaTheme="minorEastAsia" w:hAnsiTheme="minorHAnsi" w:cstheme="minorBidi"/>
+              <w:noProof/>
+              <w:sz w:val="22"/>
+              <w:szCs w:val="22"/>
+              <w:lang w:val="en-IN" w:eastAsia="en-IN"/>
+            </w:rPr>
+          </w:pPr>
+          <w:hyperlink w:anchor="_Toc150624495" w:history="1">
+            <w:r>
+              <w:rPr>
+                <w:rStyle w:val="Hyperlink"/>
+                <w:noProof/>
+              </w:rPr>
+              <w:t>7.</w:t>
+            </w:r>
+            <w:r>
+              <w:rPr>
+                <w:rFonts w:asciiTheme="minorHAnsi" w:eastAsiaTheme="minorEastAsia" w:hAnsiTheme="minorHAnsi" w:cstheme="minorBidi"/>
+                <w:noProof/>
+                <w:sz w:val="22"/>
+                <w:szCs w:val="22"/>
+                <w:lang w:val="en-IN" w:eastAsia="en-IN"/>
+              </w:rPr>
+              <w:tab/>
+            </w:r>
+            <w:r>
+              <w:rPr>
+                <w:rStyle w:val="Hyperlink"/>
+                <w:noProof/>
+              </w:rPr>
+              <w:t>References</w:t>
+            </w:r>
+            <w:r>
+              <w:rPr>
+                <w:noProof/>
+                <w:webHidden/>
+              </w:rPr>
+              <w:tab/>
+            </w:r>
+            <w:r>
+              <w:rPr>
+                <w:noProof/>
+                <w:webHidden/>
+              </w:rPr>
+              <w:fldChar w:fldCharType="begin"/>
+            </w:r>
+            <w:r>
+              <w:rPr>
+                <w:noProof/>
+                <w:webHidden/>
+              </w:rPr>
+              <w:instrText xml:space="preserve"> PAGEREF _Toc150624495 \h </w:instrText>
+            </w:r>
+            <w:r>
+              <w:rPr>
+                <w:noProof/>
+                <w:webHidden/>
+              </w:rPr>
+            </w:r>
+            <w:r>
+              <w:rPr>
+                <w:noProof/>
+                <w:webHidden/>
+              </w:rPr>
+              <w:fldChar w:fldCharType="separate"/>
+            </w:r>
+            <w:r>
+              <w:rPr>
+                <w:noProof/>
+                <w:webHidden/>
+              </w:rPr>
+              <w:t>11</w:t>
             </w:r>
             <w:r>
               <w:rPr>
@@ -2725,7 +2821,7 @@
       <w:pPr>
         <w:pStyle w:val="Heading1"/>
       </w:pPr>
-      <w:bookmarkStart w:id="0" w:name="_Toc144899769"/>
+      <w:bookmarkStart w:id="0" w:name="_Toc150624473"/>
       <w:r>
         <w:t>Introduction</w:t>
       </w:r>
@@ -2768,7 +2864,7 @@
       <w:pPr>
         <w:pStyle w:val="Heading2"/>
       </w:pPr>
-      <w:bookmarkStart w:id="1" w:name="_Toc144899770"/>
+      <w:bookmarkStart w:id="1" w:name="_Toc150624474"/>
       <w:r>
         <w:t xml:space="preserve">Project </w:t>
       </w:r>
@@ -2827,7 +2923,7 @@
       <w:pPr>
         <w:pStyle w:val="Heading2"/>
       </w:pPr>
-      <w:bookmarkStart w:id="2" w:name="_Toc144899771"/>
+      <w:bookmarkStart w:id="2" w:name="_Toc150624475"/>
       <w:r>
         <w:t xml:space="preserve">Project </w:t>
       </w:r>
@@ -3211,7 +3307,7 @@
       <w:pPr>
         <w:pStyle w:val="Heading2"/>
       </w:pPr>
-      <w:bookmarkStart w:id="3" w:name="_Toc144899772"/>
+      <w:bookmarkStart w:id="3" w:name="_Toc150624476"/>
       <w:r>
         <w:lastRenderedPageBreak/>
         <w:t>Evolution of this document</w:t>
@@ -3677,7 +3773,7 @@
       <w:pPr>
         <w:pStyle w:val="Heading2"/>
       </w:pPr>
-      <w:bookmarkStart w:id="4" w:name="_Toc144899773"/>
+      <w:bookmarkStart w:id="4" w:name="_Toc150624477"/>
       <w:r>
         <w:t>References</w:t>
       </w:r>
@@ -3731,7 +3827,7 @@
       <w:pPr>
         <w:pStyle w:val="Heading2"/>
       </w:pPr>
-      <w:bookmarkStart w:id="5" w:name="_Toc144899774"/>
+      <w:bookmarkStart w:id="5" w:name="_Toc150624478"/>
       <w:r>
         <w:t xml:space="preserve">Definitions, </w:t>
       </w:r>
@@ -3925,7 +4021,7 @@
       <w:pPr>
         <w:pStyle w:val="Heading1"/>
       </w:pPr>
-      <w:bookmarkStart w:id="6" w:name="_Toc144899775"/>
+      <w:bookmarkStart w:id="6" w:name="_Toc150624479"/>
       <w:r>
         <w:t xml:space="preserve">Project </w:t>
       </w:r>
@@ -3954,7 +4050,7 @@
           <w:numId w:val="13"/>
         </w:numPr>
       </w:pPr>
-      <w:bookmarkStart w:id="7" w:name="_Toc144899776"/>
+      <w:bookmarkStart w:id="7" w:name="_Toc150624480"/>
       <w:r>
         <w:lastRenderedPageBreak/>
         <w:t xml:space="preserve">Process </w:t>
@@ -4087,7 +4183,7 @@
       <w:pPr>
         <w:pStyle w:val="Heading2"/>
       </w:pPr>
-      <w:bookmarkStart w:id="8" w:name="_Toc144899777"/>
+      <w:bookmarkStart w:id="8" w:name="_Toc150624481"/>
       <w:r>
         <w:t xml:space="preserve">Organizational </w:t>
       </w:r>
@@ -5194,7 +5290,7 @@
       <w:pPr>
         <w:pStyle w:val="Heading2"/>
       </w:pPr>
-      <w:bookmarkStart w:id="9" w:name="_Toc144899778"/>
+      <w:bookmarkStart w:id="9" w:name="_Toc150624482"/>
       <w:r>
         <w:t xml:space="preserve">Organizational </w:t>
       </w:r>
@@ -5236,7 +5332,7 @@
       <w:pPr>
         <w:pStyle w:val="Heading2"/>
       </w:pPr>
-      <w:bookmarkStart w:id="10" w:name="_Toc144899779"/>
+      <w:bookmarkStart w:id="10" w:name="_Toc150624483"/>
       <w:r>
         <w:t xml:space="preserve">Project </w:t>
       </w:r>
@@ -6190,7 +6286,7 @@
       <w:pPr>
         <w:pStyle w:val="Heading1"/>
       </w:pPr>
-      <w:bookmarkStart w:id="11" w:name="_Toc144899780"/>
+      <w:bookmarkStart w:id="11" w:name="_Toc150624484"/>
       <w:r>
         <w:t xml:space="preserve">Managerial </w:t>
       </w:r>
@@ -6220,7 +6316,7 @@
           <w:numId w:val="14"/>
         </w:numPr>
       </w:pPr>
-      <w:bookmarkStart w:id="12" w:name="_Toc144899781"/>
+      <w:bookmarkStart w:id="12" w:name="_Toc150624485"/>
       <w:r>
         <w:t xml:space="preserve">Management </w:t>
       </w:r>
@@ -6289,7 +6385,7 @@
       <w:pPr>
         <w:pStyle w:val="Heading2"/>
       </w:pPr>
-      <w:bookmarkStart w:id="13" w:name="_Toc144899782"/>
+      <w:bookmarkStart w:id="13" w:name="_Toc150624486"/>
       <w:r>
         <w:lastRenderedPageBreak/>
         <w:t xml:space="preserve">Assumptions, </w:t>
@@ -6647,7 +6743,7 @@
       <w:pPr>
         <w:pStyle w:val="Heading2"/>
       </w:pPr>
-      <w:bookmarkStart w:id="14" w:name="_Toc144899783"/>
+      <w:bookmarkStart w:id="14" w:name="_Toc150624487"/>
       <w:r>
         <w:t xml:space="preserve">Risk </w:t>
       </w:r>
@@ -6930,8 +7026,16 @@
           <w:tab w:val="num" w:pos="720"/>
         </w:tabs>
         <w:ind w:left="1440" w:hanging="720"/>
-      </w:pPr>
-      <w:r>
+        <w:rPr>
+          <w:b/>
+          <w:bCs/>
+        </w:rPr>
+      </w:pPr>
+      <w:r>
+        <w:rPr>
+          <w:b/>
+          <w:bCs/>
+        </w:rPr>
         <w:t>Monitoring and Controlling Mechanisms:</w:t>
       </w:r>
     </w:p>
@@ -6955,6 +7059,10 @@
         </w:tabs>
         <w:ind w:left="1440" w:hanging="720"/>
         <w:jc w:val="both"/>
+        <w:rPr>
+          <w:b/>
+          <w:bCs/>
+        </w:rPr>
       </w:pPr>
       <w:r>
         <w:tab/>
@@ -6963,6 +7071,10 @@
         <w:tab/>
       </w:r>
       <w:r>
+        <w:rPr>
+          <w:b/>
+          <w:bCs/>
+        </w:rPr>
         <w:t>Project Kick-off Meetings</w:t>
       </w:r>
     </w:p>
@@ -6976,9 +7088,6 @@
       </w:pPr>
       <w:r>
         <w:tab/>
-      </w:r>
-      <w:r>
-        <w:tab/>
         <w:t xml:space="preserve">The project group meetings take place within the class room or through chat. These meetings are meant to inform each other of the progress made on various tasks and to assign new tasks. </w:t>
       </w:r>
     </w:p>
@@ -6998,6 +7107,10 @@
         </w:tabs>
         <w:ind w:left="1440" w:hanging="720"/>
         <w:jc w:val="both"/>
+        <w:rPr>
+          <w:b/>
+          <w:bCs/>
+        </w:rPr>
       </w:pPr>
       <w:r>
         <w:tab/>
@@ -7006,6 +7119,10 @@
         <w:tab/>
       </w:r>
       <w:r>
+        <w:rPr>
+          <w:b/>
+          <w:bCs/>
+        </w:rPr>
         <w:t>Progress Report</w:t>
       </w:r>
     </w:p>
@@ -7019,9 +7136,6 @@
       </w:pPr>
       <w:r>
         <w:tab/>
-      </w:r>
-      <w:r>
-        <w:tab/>
         <w:t>Progress report is done every Friday. This is meant to inform and show the progress in the development of the project and how things are going.</w:t>
       </w:r>
     </w:p>
@@ -7034,7 +7148,7 @@
       <w:pPr>
         <w:pStyle w:val="Heading2"/>
       </w:pPr>
-      <w:bookmarkStart w:id="15" w:name="_Toc144899784"/>
+      <w:bookmarkStart w:id="15" w:name="_Toc150624488"/>
       <w:r>
         <w:t xml:space="preserve">Monitoring and </w:t>
       </w:r>
@@ -7133,7 +7247,7 @@
       <w:pPr>
         <w:pStyle w:val="Heading1"/>
       </w:pPr>
-      <w:bookmarkStart w:id="16" w:name="_Toc144899785"/>
+      <w:bookmarkStart w:id="16" w:name="_Toc150624489"/>
       <w:r>
         <w:t>Technical</w:t>
       </w:r>
@@ -7161,7 +7275,7 @@
           <w:numId w:val="15"/>
         </w:numPr>
       </w:pPr>
-      <w:bookmarkStart w:id="17" w:name="_Toc144899786"/>
+      <w:bookmarkStart w:id="17" w:name="_Toc150624490"/>
       <w:r>
         <w:t xml:space="preserve">Methods, </w:t>
       </w:r>
@@ -7221,7 +7335,7 @@
       <w:pPr>
         <w:pStyle w:val="Heading2"/>
       </w:pPr>
-      <w:bookmarkStart w:id="18" w:name="_Toc144899787"/>
+      <w:bookmarkStart w:id="18" w:name="_Toc150624491"/>
       <w:r>
         <w:t xml:space="preserve">Software </w:t>
       </w:r>
@@ -7283,7 +7397,7 @@
       <w:pPr>
         <w:pStyle w:val="Heading2"/>
       </w:pPr>
-      <w:bookmarkStart w:id="19" w:name="_Toc144899788"/>
+      <w:bookmarkStart w:id="19" w:name="_Toc150624492"/>
       <w:r>
         <w:lastRenderedPageBreak/>
         <w:t xml:space="preserve">Project </w:t>
@@ -7320,7 +7434,7 @@
       <w:pPr>
         <w:pStyle w:val="Heading1"/>
       </w:pPr>
-      <w:bookmarkStart w:id="20" w:name="_Toc144899789"/>
+      <w:bookmarkStart w:id="20" w:name="_Toc150624493"/>
       <w:r>
         <w:t xml:space="preserve">Work </w:t>
       </w:r>
@@ -8595,10 +8709,301 @@
         </w:tc>
       </w:tr>
     </w:tbl>
+    <w:p>
+      <w:pPr>
+        <w:rPr>
+          <w:noProof/>
+        </w:rPr>
+      </w:pPr>
+    </w:p>
+    <w:p>
+      <w:pPr>
+        <w:rPr>
+          <w:noProof/>
+        </w:rPr>
+      </w:pPr>
+    </w:p>
+    <w:p>
+      <w:pPr>
+        <w:rPr>
+          <w:b/>
+          <w:bCs/>
+          <w:noProof/>
+        </w:rPr>
+      </w:pPr>
+      <w:r>
+        <w:rPr>
+          <w:b/>
+          <w:bCs/>
+          <w:noProof/>
+        </w:rPr>
+        <w:lastRenderedPageBreak/>
+        <w:t>Schedule</w:t>
+      </w:r>
+      <w:r>
+        <w:rPr>
+          <w:b/>
+          <w:bCs/>
+          <w:noProof/>
+        </w:rPr>
+        <w:t xml:space="preserve"> (Gantt Chart)</w:t>
+      </w:r>
+      <w:r>
+        <w:rPr>
+          <w:b/>
+          <w:bCs/>
+          <w:noProof/>
+        </w:rPr>
+        <w:t>:</w:t>
+      </w:r>
+    </w:p>
+    <w:p>
+      <w:r>
+        <w:rPr>
+          <w:noProof/>
+        </w:rPr>
+        <w:drawing>
+          <wp:inline distT="0" distB="0" distL="0" distR="0" wp14:anchorId="3767346F" wp14:editId="3E6228D7">
+            <wp:extent cx="5959803" cy="1790700"/>
+            <wp:effectExtent l="0" t="0" r="3175" b="0"/>
+            <wp:docPr id="2" name="Picture 2"/>
+            <wp:cNvGraphicFramePr>
+              <a:graphicFrameLocks xmlns:a="http://schemas.openxmlformats.org/drawingml/2006/main" noChangeAspect="1"/>
+            </wp:cNvGraphicFramePr>
+            <a:graphic xmlns:a="http://schemas.openxmlformats.org/drawingml/2006/main">
+              <a:graphicData uri="http://schemas.openxmlformats.org/drawingml/2006/picture">
+                <pic:pic xmlns:pic="http://schemas.openxmlformats.org/drawingml/2006/picture">
+                  <pic:nvPicPr>
+                    <pic:cNvPr id="0" name="Picture 1"/>
+                    <pic:cNvPicPr>
+                      <a:picLocks noChangeAspect="1" noChangeArrowheads="1"/>
+                    </pic:cNvPicPr>
+                  </pic:nvPicPr>
+                  <pic:blipFill>
+                    <a:blip r:embed="rId11">
+                      <a:extLst>
+                        <a:ext uri="{28A0092B-C50C-407E-A947-70E740481C1C}">
+                          <a14:useLocalDpi xmlns:a14="http://schemas.microsoft.com/office/drawing/2010/main" val="0"/>
+                        </a:ext>
+                      </a:extLst>
+                    </a:blip>
+                    <a:srcRect/>
+                    <a:stretch>
+                      <a:fillRect/>
+                    </a:stretch>
+                  </pic:blipFill>
+                  <pic:spPr bwMode="auto">
+                    <a:xfrm>
+                      <a:off x="0" y="0"/>
+                      <a:ext cx="5966613" cy="1792746"/>
+                    </a:xfrm>
+                    <a:prstGeom prst="rect">
+                      <a:avLst/>
+                    </a:prstGeom>
+                    <a:noFill/>
+                    <a:ln>
+                      <a:noFill/>
+                    </a:ln>
+                  </pic:spPr>
+                </pic:pic>
+              </a:graphicData>
+            </a:graphic>
+          </wp:inline>
+        </w:drawing>
+      </w:r>
+    </w:p>
+    <w:p/>
+    <w:p>
+      <w:pPr>
+        <w:pStyle w:val="Heading1"/>
+      </w:pPr>
+      <w:bookmarkStart w:id="21" w:name="_Toc150624494"/>
+      <w:r>
+        <w:t>Conclusion</w:t>
+      </w:r>
+      <w:bookmarkEnd w:id="21"/>
+    </w:p>
+    <w:p>
+      <w:pPr>
+        <w:ind w:left="360"/>
+      </w:pPr>
+      <w:r>
+        <w:t>In conclusion, the Tender Management System's Software Project Management Plan (SPMP) serves as a comprehensive guide outlining the project's objectives, scope, and execution strategies. It establishes a robust framework for seamless collaboration, risk mitigation, and timely delivery. Through diligent adherence to this plan, we aim to optimize the tender management process, ensuring efficiency, transparency, and client satisfaction. This SPMP lays the foundation for a successful project implementation, fostering a cohesive and adaptive approach to meet the evolving needs of our stakeholders.</w:t>
+      </w:r>
+    </w:p>
+    <w:p>
+      <w:pPr>
+        <w:pStyle w:val="Heading1"/>
+      </w:pPr>
+      <w:bookmarkStart w:id="22" w:name="_Toc150624495"/>
+      <w:r>
+        <w:t>References</w:t>
+      </w:r>
+      <w:bookmarkEnd w:id="22"/>
+    </w:p>
+    <w:p>
+      <w:pPr>
+        <w:ind w:left="360"/>
+        <w:jc w:val="both"/>
+        <w:rPr>
+          <w:color w:val="000000" w:themeColor="text1"/>
+        </w:rPr>
+      </w:pPr>
+      <w:r>
+        <w:rPr>
+          <w:color w:val="000000" w:themeColor="text1"/>
+        </w:rPr>
+        <w:t>Some of the important guid</w:t>
+      </w:r>
+      <w:r>
+        <w:rPr>
+          <w:color w:val="000000" w:themeColor="text1"/>
+        </w:rPr>
+        <w:t>e</w:t>
+      </w:r>
+      <w:r>
+        <w:rPr>
+          <w:color w:val="000000" w:themeColor="text1"/>
+        </w:rPr>
+        <w:t xml:space="preserve">line documents from </w:t>
+      </w:r>
+      <w:r>
+        <w:rPr>
+          <w:color w:val="000000" w:themeColor="text1"/>
+        </w:rPr>
+        <w:t xml:space="preserve">expert </w:t>
+      </w:r>
+      <w:r>
+        <w:rPr>
+          <w:color w:val="000000" w:themeColor="text1"/>
+        </w:rPr>
+        <w:t>authorities that must be consulted beforehand are:</w:t>
+      </w:r>
+    </w:p>
+    <w:p>
+      <w:pPr>
+        <w:pStyle w:val="ListParagraph"/>
+        <w:numPr>
+          <w:ilvl w:val="0"/>
+          <w:numId w:val="21"/>
+        </w:numPr>
+        <w:spacing w:after="160" w:line="259" w:lineRule="auto"/>
+        <w:ind w:left="720"/>
+        <w:rPr>
+          <w:lang w:val="en-IN" w:eastAsia="en-IN"/>
+        </w:rPr>
+      </w:pPr>
+      <w:r>
+        <w:rPr>
+          <w:lang w:val="en-IN" w:eastAsia="en-IN"/>
+        </w:rPr>
+        <w:t xml:space="preserve">"Public Procurement and the EU Competition Rules: Second Edition" by Albert Sánchez </w:t>
+      </w:r>
+      <w:proofErr w:type="spellStart"/>
+      <w:r>
+        <w:rPr>
+          <w:lang w:val="en-IN" w:eastAsia="en-IN"/>
+        </w:rPr>
+        <w:t>Graells</w:t>
+      </w:r>
+      <w:proofErr w:type="spellEnd"/>
+      <w:r>
+        <w:rPr>
+          <w:lang w:val="en-IN" w:eastAsia="en-IN"/>
+        </w:rPr>
+        <w:t>, Oxford University Press, 2020.</w:t>
+      </w:r>
+    </w:p>
+    <w:p>
+      <w:pPr>
+        <w:pStyle w:val="ListParagraph"/>
+        <w:numPr>
+          <w:ilvl w:val="0"/>
+          <w:numId w:val="21"/>
+        </w:numPr>
+        <w:spacing w:after="160" w:line="259" w:lineRule="auto"/>
+        <w:ind w:left="720"/>
+        <w:rPr>
+          <w:lang w:val="en-IN" w:eastAsia="en-IN"/>
+        </w:rPr>
+      </w:pPr>
+      <w:r>
+        <w:rPr>
+          <w:lang w:val="en-IN" w:eastAsia="en-IN"/>
+        </w:rPr>
+        <w:t>"Electronic Tendering" by Caroline P. Evans, Routledge, 2019.</w:t>
+      </w:r>
+    </w:p>
+    <w:p>
+      <w:pPr>
+        <w:pStyle w:val="ListParagraph"/>
+        <w:numPr>
+          <w:ilvl w:val="0"/>
+          <w:numId w:val="21"/>
+        </w:numPr>
+        <w:spacing w:after="160" w:line="259" w:lineRule="auto"/>
+        <w:ind w:left="720"/>
+        <w:rPr>
+          <w:lang w:val="en-IN" w:eastAsia="en-IN"/>
+        </w:rPr>
+      </w:pPr>
+      <w:r>
+        <w:rPr>
+          <w:lang w:val="en-IN" w:eastAsia="en-IN"/>
+        </w:rPr>
+        <w:t>"Tender Evaluation Using Qualitative Method" by P. Balachandra, International Journal of Advanced Engineering Research and Science, Volume 2, Issue 4, April 2015.</w:t>
+      </w:r>
+    </w:p>
+    <w:p>
+      <w:pPr>
+        <w:pStyle w:val="ListParagraph"/>
+        <w:numPr>
+          <w:ilvl w:val="0"/>
+          <w:numId w:val="21"/>
+        </w:numPr>
+        <w:spacing w:after="160" w:line="259" w:lineRule="auto"/>
+        <w:ind w:left="720"/>
+        <w:rPr>
+          <w:lang w:val="en-IN" w:eastAsia="en-IN"/>
+        </w:rPr>
+      </w:pPr>
+      <w:r>
+        <w:rPr>
+          <w:lang w:val="en-IN" w:eastAsia="en-IN"/>
+        </w:rPr>
+        <w:t>"Digital Transformation of Public Procurement in Europe: The Path Towards Efficiency and Transparency" by Raluca Nestor, European Institute of Romania, 2022.</w:t>
+      </w:r>
+    </w:p>
+    <w:p>
+      <w:pPr>
+        <w:pStyle w:val="ListParagraph"/>
+        <w:numPr>
+          <w:ilvl w:val="0"/>
+          <w:numId w:val="21"/>
+        </w:numPr>
+        <w:spacing w:after="160" w:line="259" w:lineRule="auto"/>
+        <w:ind w:left="720"/>
+        <w:rPr>
+          <w:lang w:val="en-IN" w:eastAsia="en-IN"/>
+        </w:rPr>
+      </w:pPr>
+      <w:r>
+        <w:rPr>
+          <w:lang w:val="en-IN" w:eastAsia="en-IN"/>
+        </w:rPr>
+        <w:t>"Tender Management: A Systematic Approach" by Susan J. Wright, Journal of Purchasing and Supply Management, Volume 22, Issue 4, December 2016.</w:t>
+      </w:r>
+    </w:p>
+    <w:p>
+      <w:pPr>
+        <w:ind w:left="360"/>
+      </w:pPr>
+    </w:p>
+    <w:p/>
     <w:p/>
     <w:sectPr>
-      <w:headerReference w:type="default" r:id="rId11"/>
-      <w:footerReference w:type="default" r:id="rId12"/>
+      <w:headerReference w:type="default" r:id="rId12"/>
+      <w:footerReference w:type="default" r:id="rId13"/>
       <w:pgSz w:w="12240" w:h="15840"/>
       <w:pgMar w:top="1440" w:right="1800" w:bottom="1440" w:left="1800" w:header="720" w:footer="720" w:gutter="0"/>
       <w:cols w:space="720"/>
@@ -9673,6 +10078,119 @@
     </w:lvl>
   </w:abstractNum>
   <w:abstractNum w:abstractNumId="11" w15:restartNumberingAfterBreak="0">
+    <w:nsid w:val="41F1098F"/>
+    <w:multiLevelType w:val="hybridMultilevel"/>
+    <w:tmpl w:val="C30E747A"/>
+    <w:lvl w:ilvl="0" w:tplc="40090001">
+      <w:start w:val="1"/>
+      <w:numFmt w:val="bullet"/>
+      <w:lvlText w:val=""/>
+      <w:lvlJc w:val="left"/>
+      <w:pPr>
+        <w:ind w:left="2072" w:hanging="360"/>
+      </w:pPr>
+      <w:rPr>
+        <w:rFonts w:ascii="Symbol" w:hAnsi="Symbol" w:hint="default"/>
+      </w:rPr>
+    </w:lvl>
+    <w:lvl w:ilvl="1" w:tplc="40090003" w:tentative="1">
+      <w:start w:val="1"/>
+      <w:numFmt w:val="bullet"/>
+      <w:lvlText w:val="o"/>
+      <w:lvlJc w:val="left"/>
+      <w:pPr>
+        <w:ind w:left="2792" w:hanging="360"/>
+      </w:pPr>
+      <w:rPr>
+        <w:rFonts w:ascii="Courier New" w:hAnsi="Courier New" w:cs="Courier New" w:hint="default"/>
+      </w:rPr>
+    </w:lvl>
+    <w:lvl w:ilvl="2" w:tplc="40090005" w:tentative="1">
+      <w:start w:val="1"/>
+      <w:numFmt w:val="bullet"/>
+      <w:lvlText w:val=""/>
+      <w:lvlJc w:val="left"/>
+      <w:pPr>
+        <w:ind w:left="3512" w:hanging="360"/>
+      </w:pPr>
+      <w:rPr>
+        <w:rFonts w:ascii="Wingdings" w:hAnsi="Wingdings" w:hint="default"/>
+      </w:rPr>
+    </w:lvl>
+    <w:lvl w:ilvl="3" w:tplc="40090001" w:tentative="1">
+      <w:start w:val="1"/>
+      <w:numFmt w:val="bullet"/>
+      <w:lvlText w:val=""/>
+      <w:lvlJc w:val="left"/>
+      <w:pPr>
+        <w:ind w:left="4232" w:hanging="360"/>
+      </w:pPr>
+      <w:rPr>
+        <w:rFonts w:ascii="Symbol" w:hAnsi="Symbol" w:hint="default"/>
+      </w:rPr>
+    </w:lvl>
+    <w:lvl w:ilvl="4" w:tplc="40090003" w:tentative="1">
+      <w:start w:val="1"/>
+      <w:numFmt w:val="bullet"/>
+      <w:lvlText w:val="o"/>
+      <w:lvlJc w:val="left"/>
+      <w:pPr>
+        <w:ind w:left="4952" w:hanging="360"/>
+      </w:pPr>
+      <w:rPr>
+        <w:rFonts w:ascii="Courier New" w:hAnsi="Courier New" w:cs="Courier New" w:hint="default"/>
+      </w:rPr>
+    </w:lvl>
+    <w:lvl w:ilvl="5" w:tplc="40090005" w:tentative="1">
+      <w:start w:val="1"/>
+      <w:numFmt w:val="bullet"/>
+      <w:lvlText w:val=""/>
+      <w:lvlJc w:val="left"/>
+      <w:pPr>
+        <w:ind w:left="5672" w:hanging="360"/>
+      </w:pPr>
+      <w:rPr>
+        <w:rFonts w:ascii="Wingdings" w:hAnsi="Wingdings" w:hint="default"/>
+      </w:rPr>
+    </w:lvl>
+    <w:lvl w:ilvl="6" w:tplc="40090001" w:tentative="1">
+      <w:start w:val="1"/>
+      <w:numFmt w:val="bullet"/>
+      <w:lvlText w:val=""/>
+      <w:lvlJc w:val="left"/>
+      <w:pPr>
+        <w:ind w:left="6392" w:hanging="360"/>
+      </w:pPr>
+      <w:rPr>
+        <w:rFonts w:ascii="Symbol" w:hAnsi="Symbol" w:hint="default"/>
+      </w:rPr>
+    </w:lvl>
+    <w:lvl w:ilvl="7" w:tplc="40090003" w:tentative="1">
+      <w:start w:val="1"/>
+      <w:numFmt w:val="bullet"/>
+      <w:lvlText w:val="o"/>
+      <w:lvlJc w:val="left"/>
+      <w:pPr>
+        <w:ind w:left="7112" w:hanging="360"/>
+      </w:pPr>
+      <w:rPr>
+        <w:rFonts w:ascii="Courier New" w:hAnsi="Courier New" w:cs="Courier New" w:hint="default"/>
+      </w:rPr>
+    </w:lvl>
+    <w:lvl w:ilvl="8" w:tplc="40090005" w:tentative="1">
+      <w:start w:val="1"/>
+      <w:numFmt w:val="bullet"/>
+      <w:lvlText w:val=""/>
+      <w:lvlJc w:val="left"/>
+      <w:pPr>
+        <w:ind w:left="7832" w:hanging="360"/>
+      </w:pPr>
+      <w:rPr>
+        <w:rFonts w:ascii="Wingdings" w:hAnsi="Wingdings" w:hint="default"/>
+      </w:rPr>
+    </w:lvl>
+  </w:abstractNum>
+  <w:abstractNum w:abstractNumId="12" w15:restartNumberingAfterBreak="0">
     <w:nsid w:val="4210252E"/>
     <w:multiLevelType w:val="hybridMultilevel"/>
     <w:tmpl w:val="A192DC7E"/>
@@ -9785,7 +10303,7 @@
       </w:rPr>
     </w:lvl>
   </w:abstractNum>
-  <w:abstractNum w:abstractNumId="12" w15:restartNumberingAfterBreak="0">
+  <w:abstractNum w:abstractNumId="13" w15:restartNumberingAfterBreak="0">
     <w:nsid w:val="520A0472"/>
     <w:multiLevelType w:val="hybridMultilevel"/>
     <w:tmpl w:val="95763324"/>
@@ -9898,7 +10416,7 @@
       </w:rPr>
     </w:lvl>
   </w:abstractNum>
-  <w:abstractNum w:abstractNumId="13" w15:restartNumberingAfterBreak="0">
+  <w:abstractNum w:abstractNumId="14" w15:restartNumberingAfterBreak="0">
     <w:nsid w:val="75186A4C"/>
     <w:multiLevelType w:val="hybridMultilevel"/>
     <w:tmpl w:val="883CFCE2"/>
@@ -9984,7 +10502,7 @@
       </w:pPr>
     </w:lvl>
   </w:abstractNum>
-  <w:abstractNum w:abstractNumId="14" w15:restartNumberingAfterBreak="0">
+  <w:abstractNum w:abstractNumId="15" w15:restartNumberingAfterBreak="0">
     <w:nsid w:val="760B4D35"/>
     <w:multiLevelType w:val="hybridMultilevel"/>
     <w:tmpl w:val="4540F7DC"/>
@@ -10097,7 +10615,7 @@
       </w:pPr>
     </w:lvl>
   </w:abstractNum>
-  <w:abstractNum w:abstractNumId="15" w15:restartNumberingAfterBreak="0">
+  <w:abstractNum w:abstractNumId="16" w15:restartNumberingAfterBreak="0">
     <w:nsid w:val="7AEF0732"/>
     <w:multiLevelType w:val="hybridMultilevel"/>
     <w:tmpl w:val="909AEB2A"/>
@@ -10183,7 +10701,7 @@
       </w:pPr>
     </w:lvl>
   </w:abstractNum>
-  <w:abstractNum w:abstractNumId="16" w15:restartNumberingAfterBreak="0">
+  <w:abstractNum w:abstractNumId="17" w15:restartNumberingAfterBreak="0">
     <w:nsid w:val="7DB67966"/>
     <w:multiLevelType w:val="hybridMultilevel"/>
     <w:tmpl w:val="073A9406"/>
@@ -10273,13 +10791,13 @@
     <w:abstractNumId w:val="8"/>
   </w:num>
   <w:num w:numId="2" w16cid:durableId="1665891568">
-    <w:abstractNumId w:val="14"/>
+    <w:abstractNumId w:val="15"/>
   </w:num>
   <w:num w:numId="3" w16cid:durableId="1483504785">
     <w:abstractNumId w:val="9"/>
   </w:num>
   <w:num w:numId="4" w16cid:durableId="943391030">
-    <w:abstractNumId w:val="11"/>
+    <w:abstractNumId w:val="12"/>
   </w:num>
   <w:num w:numId="5" w16cid:durableId="1211111685">
     <w:abstractNumId w:val="5"/>
@@ -10399,16 +10917,19 @@
     <w:abstractNumId w:val="3"/>
   </w:num>
   <w:num w:numId="17" w16cid:durableId="725957578">
+    <w:abstractNumId w:val="14"/>
+  </w:num>
+  <w:num w:numId="18" w16cid:durableId="820004114">
+    <w:abstractNumId w:val="17"/>
+  </w:num>
+  <w:num w:numId="19" w16cid:durableId="1781990336">
+    <w:abstractNumId w:val="16"/>
+  </w:num>
+  <w:num w:numId="20" w16cid:durableId="46729011">
     <w:abstractNumId w:val="13"/>
   </w:num>
-  <w:num w:numId="18" w16cid:durableId="820004114">
-    <w:abstractNumId w:val="16"/>
-  </w:num>
-  <w:num w:numId="19" w16cid:durableId="1781990336">
-    <w:abstractNumId w:val="15"/>
-  </w:num>
-  <w:num w:numId="20" w16cid:durableId="46729011">
-    <w:abstractNumId w:val="12"/>
+  <w:num w:numId="21" w16cid:durableId="1918899388">
+    <w:abstractNumId w:val="11"/>
   </w:num>
   <w:numIdMacAtCleanup w:val="20"/>
 </w:numbering>

</xml_diff>